<commit_message>
A ver si deja de petar de una vez :3
</commit_message>
<xml_diff>
--- a/websREA/Contrato & Presupuesto/documentación Webs REA.docx
+++ b/websREA/Contrato & Presupuesto/documentación Webs REA.docx
@@ -39,14 +39,13 @@
         <w:rPr>
           <w:lang w:val="ca-ES"/>
         </w:rPr>
-        <w:t xml:space="preserve"> del </w:t>
-      </w:r>
-      <w:proofErr w:type="spellStart"/>
-      <w:r>
-        <w:rPr>
-          <w:lang w:val="ca-ES"/>
-        </w:rPr>
-        <w:t>proyect</w:t>
+        <w:t xml:space="preserve"> del proj</w:t>
+      </w:r>
+      <w:r>
+        <w:rPr>
+          <w:lang w:val="ca-ES"/>
+        </w:rPr>
+        <w:t>ect</w:t>
       </w:r>
       <w:r>
         <w:rPr>
@@ -54,7 +53,6 @@
         </w:rPr>
         <w:t>e</w:t>
       </w:r>
-      <w:proofErr w:type="spellEnd"/>
       <w:r>
         <w:rPr>
           <w:lang w:val="ca-ES"/>
@@ -157,14 +155,12 @@
           <w:lang w:val="ca-ES"/>
         </w:rPr>
       </w:pPr>
-      <w:proofErr w:type="spellStart"/>
-      <w:r>
-        <w:rPr>
-          <w:lang w:val="ca-ES"/>
-        </w:rPr>
-        <w:t>Proyecte</w:t>
-      </w:r>
-      <w:proofErr w:type="spellEnd"/>
+      <w:r>
+        <w:rPr>
+          <w:lang w:val="ca-ES"/>
+        </w:rPr>
+        <w:t>Projecte</w:t>
+      </w:r>
       <w:r>
         <w:rPr>
           <w:lang w:val="ca-ES"/>
@@ -373,14 +369,12 @@
         </w:rPr>
         <w:t xml:space="preserve"> una empresa especialitzada en realitza pàgines i aplicacions webs per a </w:t>
       </w:r>
-      <w:proofErr w:type="spellStart"/>
-      <w:r>
-        <w:rPr>
-          <w:lang w:val="ca-ES"/>
-        </w:rPr>
-        <w:t>l’ámbit</w:t>
-      </w:r>
-      <w:proofErr w:type="spellEnd"/>
+      <w:r>
+        <w:rPr>
+          <w:lang w:val="ca-ES"/>
+        </w:rPr>
+        <w:t>l’àmbit</w:t>
+      </w:r>
       <w:r>
         <w:rPr>
           <w:lang w:val="ca-ES"/>
@@ -407,6 +401,14 @@
         </w:rPr>
         <w:t>Un cop vam decidir fixar-nos aquest objectiu, era hora de posar-nos en marxa i tirar endavant per a poder assolir-ho. Era hora de crear la nostra pròpia empresa.</w:t>
       </w:r>
+    </w:p>
+    <w:p>
+      <w:pPr>
+        <w:spacing w:line="276" w:lineRule="auto"/>
+        <w:rPr>
+          <w:lang w:val="ca-ES"/>
+        </w:rPr>
+      </w:pPr>
     </w:p>
     <w:p>
       <w:pPr>
@@ -618,7 +620,43 @@
         <w:rPr>
           <w:lang w:val="ca-ES"/>
         </w:rPr>
-        <w:t xml:space="preserve">Alhora que necessitem presencia a les xarxes socials y internet per a tenir la nostra propi imatge, la nostre imatge havia disposa d’un </w:t>
+        <w:t xml:space="preserve">Alhora que necessitem presencia a les xarxes socials y </w:t>
+      </w:r>
+      <w:r>
+        <w:rPr>
+          <w:lang w:val="ca-ES"/>
+        </w:rPr>
+        <w:t>a internet per a tenir la nostre</w:t>
+      </w:r>
+      <w:r>
+        <w:rPr>
+          <w:lang w:val="ca-ES"/>
+        </w:rPr>
+        <w:t xml:space="preserve"> </w:t>
+      </w:r>
+      <w:r>
+        <w:rPr>
+          <w:lang w:val="ca-ES"/>
+        </w:rPr>
+        <w:t>pròpia</w:t>
+      </w:r>
+      <w:r>
+        <w:rPr>
+          <w:lang w:val="ca-ES"/>
+        </w:rPr>
+        <w:t xml:space="preserve"> imatge, la nostre imatge havia </w:t>
+      </w:r>
+      <w:r>
+        <w:rPr>
+          <w:lang w:val="ca-ES"/>
+        </w:rPr>
+        <w:t xml:space="preserve">de </w:t>
+      </w:r>
+      <w:r>
+        <w:rPr>
+          <w:lang w:val="ca-ES"/>
+        </w:rPr>
+        <w:t xml:space="preserve">disposa d’un </w:t>
       </w:r>
       <w:proofErr w:type="spellStart"/>
       <w:r>
@@ -637,23 +675,63 @@
     </w:p>
     <w:p>
       <w:pPr>
-        <w:pStyle w:val="Prrafodelista"/>
-        <w:spacing w:line="276" w:lineRule="auto"/>
-        <w:ind w:firstLine="0"/>
-        <w:rPr>
-          <w:lang w:val="ca-ES"/>
-        </w:rPr>
-      </w:pPr>
-    </w:p>
-    <w:p>
-      <w:pPr>
-        <w:pStyle w:val="Prrafodelista"/>
-        <w:spacing w:line="276" w:lineRule="auto"/>
-        <w:ind w:firstLine="0"/>
-        <w:rPr>
-          <w:lang w:val="ca-ES"/>
-        </w:rPr>
-      </w:pPr>
+        <w:spacing w:line="276" w:lineRule="auto"/>
+        <w:ind w:left="360" w:firstLine="0"/>
+        <w:jc w:val="center"/>
+        <w:rPr>
+          <w:lang w:val="ca-ES"/>
+        </w:rPr>
+      </w:pPr>
+      <w:r>
+        <w:drawing>
+          <wp:inline distT="0" distB="0" distL="0" distR="0" wp14:anchorId="40D7FC2D" wp14:editId="4B6CD607">
+            <wp:extent cx="2370667" cy="1580444"/>
+            <wp:effectExtent l="0" t="0" r="0" b="1270"/>
+            <wp:docPr id="12" name="Imagen 12" descr="blog1.2"/>
+            <wp:cNvGraphicFramePr>
+              <a:graphicFrameLocks xmlns:a="http://schemas.openxmlformats.org/drawingml/2006/main" noChangeAspect="1"/>
+            </wp:cNvGraphicFramePr>
+            <a:graphic xmlns:a="http://schemas.openxmlformats.org/drawingml/2006/main">
+              <a:graphicData uri="http://schemas.openxmlformats.org/drawingml/2006/picture">
+                <pic:pic xmlns:pic="http://schemas.openxmlformats.org/drawingml/2006/picture">
+                  <pic:nvPicPr>
+                    <pic:cNvPr id="0" name="Picture 9" descr="blog1.2"/>
+                    <pic:cNvPicPr>
+                      <a:picLocks noChangeAspect="1" noChangeArrowheads="1"/>
+                    </pic:cNvPicPr>
+                  </pic:nvPicPr>
+                  <pic:blipFill>
+                    <a:blip r:embed="rId8" cstate="print">
+                      <a:extLst>
+                        <a:ext uri="{28A0092B-C50C-407E-A947-70E740481C1C}">
+                          <a14:useLocalDpi xmlns:a14="http://schemas.microsoft.com/office/drawing/2010/main" val="0"/>
+                        </a:ext>
+                      </a:extLst>
+                    </a:blip>
+                    <a:srcRect/>
+                    <a:stretch>
+                      <a:fillRect/>
+                    </a:stretch>
+                  </pic:blipFill>
+                  <pic:spPr bwMode="auto">
+                    <a:xfrm>
+                      <a:off x="0" y="0"/>
+                      <a:ext cx="2406660" cy="1604440"/>
+                    </a:xfrm>
+                    <a:prstGeom prst="rect">
+                      <a:avLst/>
+                    </a:prstGeom>
+                    <a:noFill/>
+                    <a:ln>
+                      <a:noFill/>
+                    </a:ln>
+                  </pic:spPr>
+                </pic:pic>
+              </a:graphicData>
+            </a:graphic>
+          </wp:inline>
+        </w:drawing>
+      </w:r>
     </w:p>
     <w:p>
       <w:pPr>
@@ -664,12 +742,6 @@
           <w:lang w:val="ca-ES"/>
         </w:rPr>
       </w:pPr>
-      <w:r>
-        <w:rPr>
-          <w:lang w:val="ca-ES"/>
-        </w:rPr>
-        <w:br w:type="page"/>
-      </w:r>
     </w:p>
     <w:p>
       <w:pPr>
@@ -684,7 +756,6 @@
         <w:rPr>
           <w:lang w:val="ca-ES"/>
         </w:rPr>
-        <w:lastRenderedPageBreak/>
         <w:t>Blog</w:t>
       </w:r>
       <w:proofErr w:type="spellEnd"/>
@@ -730,21 +801,14 @@
         </w:rPr>
         <w:t xml:space="preserve">De tal manera que vam posar en marxar el nostre </w:t>
       </w:r>
-      <w:hyperlink r:id="rId8" w:history="1">
+      <w:hyperlink r:id="rId9" w:history="1">
         <w:proofErr w:type="spellStart"/>
         <w:r>
           <w:rPr>
             <w:rStyle w:val="Hipervnculo"/>
             <w:lang w:val="ca-ES"/>
           </w:rPr>
-          <w:t>blo</w:t>
-        </w:r>
-        <w:r>
-          <w:rPr>
-            <w:rStyle w:val="Hipervnculo"/>
-            <w:lang w:val="ca-ES"/>
-          </w:rPr>
-          <w:t>g</w:t>
+          <w:t>blog</w:t>
         </w:r>
         <w:proofErr w:type="spellEnd"/>
       </w:hyperlink>
@@ -782,7 +846,7 @@
                     <pic:cNvPicPr/>
                   </pic:nvPicPr>
                   <pic:blipFill>
-                    <a:blip r:embed="rId9"/>
+                    <a:blip r:embed="rId10"/>
                     <a:stretch>
                       <a:fillRect/>
                     </a:stretch>
@@ -865,30 +929,14 @@
         </w:rPr>
         <w:t xml:space="preserve">Per a començar, vam decidir que per donar-nos a conèixer, la millor xarxa social seria </w:t>
       </w:r>
-      <w:hyperlink r:id="rId10" w:history="1">
+      <w:hyperlink r:id="rId11" w:history="1">
         <w:proofErr w:type="spellStart"/>
         <w:r>
           <w:rPr>
             <w:rStyle w:val="Hipervnculo"/>
             <w:lang w:val="ca-ES"/>
           </w:rPr>
-          <w:t>Faceb</w:t>
-        </w:r>
-        <w:bookmarkStart w:id="0" w:name="_GoBack"/>
-        <w:bookmarkEnd w:id="0"/>
-        <w:r>
-          <w:rPr>
-            <w:rStyle w:val="Hipervnculo"/>
-            <w:lang w:val="ca-ES"/>
-          </w:rPr>
-          <w:t>o</w:t>
-        </w:r>
-        <w:r>
-          <w:rPr>
-            <w:rStyle w:val="Hipervnculo"/>
-            <w:lang w:val="ca-ES"/>
-          </w:rPr>
-          <w:t>ok</w:t>
+          <w:t>Facebook</w:t>
         </w:r>
         <w:proofErr w:type="spellEnd"/>
       </w:hyperlink>
@@ -916,56 +964,50 @@
     <w:p>
       <w:pPr>
         <w:spacing w:line="276" w:lineRule="auto"/>
-        <w:jc w:val="center"/>
-        <w:rPr>
-          <w:lang w:val="ca-ES"/>
-        </w:rPr>
-      </w:pPr>
-    </w:p>
-    <w:p>
-      <w:pPr>
-        <w:spacing w:line="276" w:lineRule="auto"/>
-        <w:jc w:val="center"/>
-        <w:rPr>
-          <w:lang w:val="ca-ES"/>
-        </w:rPr>
-      </w:pPr>
-    </w:p>
-    <w:p>
-      <w:pPr>
-        <w:spacing w:line="276" w:lineRule="auto"/>
-        <w:jc w:val="center"/>
-        <w:rPr>
-          <w:lang w:val="ca-ES"/>
-        </w:rPr>
-      </w:pPr>
-    </w:p>
-    <w:p>
-      <w:pPr>
-        <w:spacing w:line="276" w:lineRule="auto"/>
-        <w:jc w:val="center"/>
-        <w:rPr>
-          <w:lang w:val="ca-ES"/>
-        </w:rPr>
-      </w:pPr>
-    </w:p>
-    <w:p>
-      <w:pPr>
-        <w:spacing w:line="276" w:lineRule="auto"/>
-        <w:jc w:val="center"/>
-        <w:rPr>
-          <w:lang w:val="ca-ES"/>
-        </w:rPr>
-      </w:pPr>
-    </w:p>
-    <w:p>
-      <w:pPr>
-        <w:spacing w:line="276" w:lineRule="auto"/>
-        <w:jc w:val="center"/>
-        <w:rPr>
-          <w:lang w:val="ca-ES"/>
-        </w:rPr>
-      </w:pPr>
+        <w:rPr>
+          <w:lang w:val="ca-ES"/>
+        </w:rPr>
+      </w:pPr>
+      <w:r>
+        <w:rPr>
+          <w:noProof/>
+        </w:rPr>
+        <w:drawing>
+          <wp:inline distT="0" distB="0" distL="0" distR="0" wp14:anchorId="0D589AEB" wp14:editId="2790B100">
+            <wp:extent cx="5399405" cy="2367915"/>
+            <wp:effectExtent l="0" t="0" r="0" b="0"/>
+            <wp:docPr id="10" name="Imagen 10"/>
+            <wp:cNvGraphicFramePr>
+              <a:graphicFrameLocks xmlns:a="http://schemas.openxmlformats.org/drawingml/2006/main" noChangeAspect="1"/>
+            </wp:cNvGraphicFramePr>
+            <a:graphic xmlns:a="http://schemas.openxmlformats.org/drawingml/2006/main">
+              <a:graphicData uri="http://schemas.openxmlformats.org/drawingml/2006/picture">
+                <pic:pic xmlns:pic="http://schemas.openxmlformats.org/drawingml/2006/picture">
+                  <pic:nvPicPr>
+                    <pic:cNvPr id="1" name=""/>
+                    <pic:cNvPicPr/>
+                  </pic:nvPicPr>
+                  <pic:blipFill>
+                    <a:blip r:embed="rId12"/>
+                    <a:stretch>
+                      <a:fillRect/>
+                    </a:stretch>
+                  </pic:blipFill>
+                  <pic:spPr>
+                    <a:xfrm>
+                      <a:off x="0" y="0"/>
+                      <a:ext cx="5399405" cy="2367915"/>
+                    </a:xfrm>
+                    <a:prstGeom prst="rect">
+                      <a:avLst/>
+                    </a:prstGeom>
+                  </pic:spPr>
+                </pic:pic>
+              </a:graphicData>
+            </a:graphic>
+          </wp:inline>
+        </w:drawing>
+      </w:r>
     </w:p>
     <w:p>
       <w:pPr>
@@ -1100,8 +1142,57 @@
       </w:pPr>
       <w:r>
         <w:rPr>
-          <w:lang w:val="ca-ES"/>
-        </w:rPr>
+          <w:noProof/>
+        </w:rPr>
+        <w:drawing>
+          <wp:inline distT="0" distB="0" distL="0" distR="0" wp14:anchorId="027D6AAD" wp14:editId="1755798C">
+            <wp:extent cx="5399405" cy="3100705"/>
+            <wp:effectExtent l="0" t="0" r="0" b="4445"/>
+            <wp:docPr id="9" name="Imagen 9"/>
+            <wp:cNvGraphicFramePr>
+              <a:graphicFrameLocks xmlns:a="http://schemas.openxmlformats.org/drawingml/2006/main" noChangeAspect="1"/>
+            </wp:cNvGraphicFramePr>
+            <a:graphic xmlns:a="http://schemas.openxmlformats.org/drawingml/2006/main">
+              <a:graphicData uri="http://schemas.openxmlformats.org/drawingml/2006/picture">
+                <pic:pic xmlns:pic="http://schemas.openxmlformats.org/drawingml/2006/picture">
+                  <pic:nvPicPr>
+                    <pic:cNvPr id="1" name=""/>
+                    <pic:cNvPicPr/>
+                  </pic:nvPicPr>
+                  <pic:blipFill>
+                    <a:blip r:embed="rId13"/>
+                    <a:stretch>
+                      <a:fillRect/>
+                    </a:stretch>
+                  </pic:blipFill>
+                  <pic:spPr>
+                    <a:xfrm>
+                      <a:off x="0" y="0"/>
+                      <a:ext cx="5399405" cy="3100705"/>
+                    </a:xfrm>
+                    <a:prstGeom prst="rect">
+                      <a:avLst/>
+                    </a:prstGeom>
+                  </pic:spPr>
+                </pic:pic>
+              </a:graphicData>
+            </a:graphic>
+          </wp:inline>
+        </w:drawing>
+      </w:r>
+    </w:p>
+    <w:p>
+      <w:pPr>
+        <w:spacing w:line="276" w:lineRule="auto"/>
+        <w:rPr>
+          <w:lang w:val="ca-ES"/>
+        </w:rPr>
+      </w:pPr>
+      <w:r>
+        <w:rPr>
+          <w:lang w:val="ca-ES"/>
+        </w:rPr>
+        <w:lastRenderedPageBreak/>
         <w:t xml:space="preserve">La nostre pàgina web havia de constar d’un apartat on poder mostrar els nostres treballs anteriors, un altre on poguéssim donar-nos a conèixer y convèncer als nostres visitants de convertir-se en clients nostres, y un formulari de contacte per a possibles clients. També havia de oferir la possibilitat de visitar al nostre </w:t>
       </w:r>
       <w:proofErr w:type="spellStart"/>
@@ -1266,6 +1357,59 @@
           <w:lang w:val="ca-ES"/>
         </w:rPr>
       </w:pPr>
+      <w:r>
+        <w:rPr>
+          <w:noProof/>
+        </w:rPr>
+        <w:drawing>
+          <wp:inline distT="0" distB="0" distL="0" distR="0" wp14:anchorId="5C11E926" wp14:editId="6E817594">
+            <wp:extent cx="4976820" cy="3733800"/>
+            <wp:effectExtent l="0" t="0" r="0" b="0"/>
+            <wp:docPr id="11" name="Imagen 11" descr="equipo"/>
+            <wp:cNvGraphicFramePr>
+              <a:graphicFrameLocks xmlns:a="http://schemas.openxmlformats.org/drawingml/2006/main" noChangeAspect="1"/>
+            </wp:cNvGraphicFramePr>
+            <a:graphic xmlns:a="http://schemas.openxmlformats.org/drawingml/2006/main">
+              <a:graphicData uri="http://schemas.openxmlformats.org/drawingml/2006/picture">
+                <pic:pic xmlns:pic="http://schemas.openxmlformats.org/drawingml/2006/picture">
+                  <pic:nvPicPr>
+                    <pic:cNvPr id="0" name="Picture 7" descr="equipo"/>
+                    <pic:cNvPicPr>
+                      <a:picLocks noChangeAspect="1" noChangeArrowheads="1"/>
+                    </pic:cNvPicPr>
+                  </pic:nvPicPr>
+                  <pic:blipFill>
+                    <a:blip r:embed="rId14">
+                      <a:extLst>
+                        <a:ext uri="{28A0092B-C50C-407E-A947-70E740481C1C}">
+                          <a14:useLocalDpi xmlns:a14="http://schemas.microsoft.com/office/drawing/2010/main" val="0"/>
+                        </a:ext>
+                      </a:extLst>
+                    </a:blip>
+                    <a:srcRect/>
+                    <a:stretch>
+                      <a:fillRect/>
+                    </a:stretch>
+                  </pic:blipFill>
+                  <pic:spPr bwMode="auto">
+                    <a:xfrm>
+                      <a:off x="0" y="0"/>
+                      <a:ext cx="4984994" cy="3739932"/>
+                    </a:xfrm>
+                    <a:prstGeom prst="rect">
+                      <a:avLst/>
+                    </a:prstGeom>
+                    <a:noFill/>
+                    <a:ln>
+                      <a:noFill/>
+                    </a:ln>
+                  </pic:spPr>
+                </pic:pic>
+              </a:graphicData>
+            </a:graphic>
+          </wp:inline>
+        </w:drawing>
+      </w:r>
     </w:p>
     <w:p>
       <w:pPr>
@@ -1276,6 +1420,145 @@
           <w:lang w:val="ca-ES"/>
         </w:rPr>
       </w:pPr>
+      <w:r>
+        <w:rPr>
+          <w:lang w:val="ca-ES"/>
+        </w:rPr>
+        <w:lastRenderedPageBreak/>
+        <w:t>D’esquerre a dreta:</w:t>
+      </w:r>
+    </w:p>
+    <w:p>
+      <w:pPr>
+        <w:spacing w:after="160" w:line="259" w:lineRule="auto"/>
+        <w:ind w:left="0" w:right="0" w:firstLine="0"/>
+        <w:jc w:val="left"/>
+        <w:rPr>
+          <w:lang w:val="ca-ES"/>
+        </w:rPr>
+      </w:pPr>
+      <w:r>
+        <w:rPr>
+          <w:lang w:val="ca-ES"/>
+        </w:rPr>
+        <w:t xml:space="preserve">Miguel </w:t>
+      </w:r>
+      <w:proofErr w:type="spellStart"/>
+      <w:r>
+        <w:rPr>
+          <w:lang w:val="ca-ES"/>
+        </w:rPr>
+        <w:t>Tello</w:t>
+      </w:r>
+      <w:proofErr w:type="spellEnd"/>
+      <w:r>
+        <w:rPr>
+          <w:lang w:val="ca-ES"/>
+        </w:rPr>
+        <w:t xml:space="preserve"> Sanz: Encarregat d’ajudar al sector on hi hagi més feina en cada moment.</w:t>
+      </w:r>
+    </w:p>
+    <w:p>
+      <w:pPr>
+        <w:spacing w:after="160" w:line="259" w:lineRule="auto"/>
+        <w:ind w:left="0" w:right="0" w:firstLine="0"/>
+        <w:jc w:val="left"/>
+        <w:rPr>
+          <w:lang w:val="ca-ES"/>
+        </w:rPr>
+      </w:pPr>
+      <w:r>
+        <w:rPr>
+          <w:lang w:val="ca-ES"/>
+        </w:rPr>
+        <w:t xml:space="preserve">Esther Rovira Sancho: </w:t>
+      </w:r>
+      <w:r>
+        <w:rPr>
+          <w:lang w:val="ca-ES"/>
+        </w:rPr>
+        <w:t>Encarrega</w:t>
+      </w:r>
+      <w:r>
+        <w:rPr>
+          <w:lang w:val="ca-ES"/>
+        </w:rPr>
+        <w:t>da de la part del Front-End dels projectes</w:t>
+      </w:r>
+      <w:r>
+        <w:rPr>
+          <w:lang w:val="ca-ES"/>
+        </w:rPr>
+        <w:t>.</w:t>
+      </w:r>
+    </w:p>
+    <w:p>
+      <w:pPr>
+        <w:spacing w:after="160" w:line="259" w:lineRule="auto"/>
+        <w:ind w:left="0" w:right="0" w:firstLine="0"/>
+        <w:jc w:val="left"/>
+        <w:rPr>
+          <w:lang w:val="ca-ES"/>
+        </w:rPr>
+      </w:pPr>
+      <w:r>
+        <w:rPr>
+          <w:lang w:val="ca-ES"/>
+        </w:rPr>
+        <w:t xml:space="preserve">Roger Fusté Arroyo: </w:t>
+      </w:r>
+      <w:r>
+        <w:rPr>
+          <w:lang w:val="ca-ES"/>
+        </w:rPr>
+        <w:t>Encarregat d</w:t>
+      </w:r>
+      <w:r>
+        <w:rPr>
+          <w:lang w:val="ca-ES"/>
+        </w:rPr>
+        <w:t xml:space="preserve">e la part del </w:t>
+      </w:r>
+      <w:proofErr w:type="spellStart"/>
+      <w:r>
+        <w:rPr>
+          <w:lang w:val="ca-ES"/>
+        </w:rPr>
+        <w:t>Back</w:t>
+      </w:r>
+      <w:proofErr w:type="spellEnd"/>
+      <w:r>
+        <w:rPr>
+          <w:lang w:val="ca-ES"/>
+        </w:rPr>
+        <w:t>-End dels projectes.</w:t>
+      </w:r>
+    </w:p>
+    <w:p>
+      <w:pPr>
+        <w:spacing w:after="160" w:line="259" w:lineRule="auto"/>
+        <w:ind w:left="0" w:right="0" w:firstLine="0"/>
+        <w:jc w:val="left"/>
+        <w:rPr>
+          <w:lang w:val="ca-ES"/>
+        </w:rPr>
+      </w:pPr>
+    </w:p>
+    <w:p>
+      <w:pPr>
+        <w:spacing w:after="160" w:line="259" w:lineRule="auto"/>
+        <w:ind w:left="0" w:right="0" w:firstLine="0"/>
+        <w:jc w:val="left"/>
+        <w:rPr>
+          <w:lang w:val="ca-ES"/>
+        </w:rPr>
+      </w:pPr>
+      <w:r>
+        <w:rPr>
+          <w:lang w:val="ca-ES"/>
+        </w:rPr>
+        <w:t>Tots tres som igual de responsables a l’empresa y totes les opinions conten igual.</w:t>
+      </w:r>
       <w:r>
         <w:rPr>
           <w:lang w:val="ca-ES"/>
@@ -1483,14 +1766,14 @@
         </w:rPr>
         <w:t xml:space="preserve"> representen a la perfecció </w:t>
       </w:r>
-      <w:proofErr w:type="spellStart"/>
-      <w:r>
-        <w:rPr>
-          <w:lang w:val="ca-ES"/>
-        </w:rPr>
-        <w:t>l’imatge</w:t>
-      </w:r>
-      <w:proofErr w:type="spellEnd"/>
+      <w:r>
+        <w:rPr>
+          <w:lang w:val="ca-ES"/>
+        </w:rPr>
+        <w:t>la imatge</w:t>
+      </w:r>
+      <w:bookmarkStart w:id="0" w:name="_GoBack"/>
+      <w:bookmarkEnd w:id="0"/>
       <w:r>
         <w:rPr>
           <w:lang w:val="ca-ES"/>
@@ -1540,12 +1823,12 @@
       </w:pPr>
     </w:p>
     <w:sectPr>
-      <w:headerReference w:type="even" r:id="rId11"/>
-      <w:headerReference w:type="default" r:id="rId12"/>
-      <w:footerReference w:type="even" r:id="rId13"/>
-      <w:footerReference w:type="default" r:id="rId14"/>
-      <w:headerReference w:type="first" r:id="rId15"/>
-      <w:footerReference w:type="first" r:id="rId16"/>
+      <w:headerReference w:type="even" r:id="rId15"/>
+      <w:headerReference w:type="default" r:id="rId16"/>
+      <w:footerReference w:type="even" r:id="rId17"/>
+      <w:footerReference w:type="default" r:id="rId18"/>
+      <w:headerReference w:type="first" r:id="rId19"/>
+      <w:footerReference w:type="first" r:id="rId20"/>
       <w:pgSz w:w="11900" w:h="16840"/>
       <w:pgMar w:top="2090" w:right="1693" w:bottom="2617" w:left="1704" w:header="842" w:footer="1264" w:gutter="0"/>
       <w:cols w:space="720"/>
@@ -1680,7 +1963,7 @@
             </wp:anchor>
           </w:drawing>
         </mc:Choice>
-        <mc:Fallback xmlns:mv="urn:schemas-microsoft-com:mac:vml" xmlns:mo="http://schemas.microsoft.com/office/mac/office/2008/main">
+        <mc:Fallback xmlns:mo="http://schemas.microsoft.com/office/mac/office/2008/main" xmlns:mv="urn:schemas-microsoft-com:mac:vml">
           <w:pict>
             <v:group w14:anchorId="1BEA49B0" id="Group 2462" o:spid="_x0000_s1026" style="position:absolute;margin-left:79.7pt;margin-top:741pt;width:432.2pt;height:.5pt;z-index:251664384;mso-position-horizontal-relative:page;mso-position-vertical-relative:page" coordsize="54889,63" o:gfxdata="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">
               <v:shape id="Shape 2574" o:spid="_x0000_s1027" style="position:absolute;width:54889;height:91;visibility:visible;mso-wrap-style:square;v-text-anchor:top" coordsize="5488940,9144" o:gfxdata="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" path="m,l5488940,r,9144l,9144,,e" fillcolor="black" strokeweight=".1pt">
@@ -1862,7 +2145,7 @@
             </wp:anchor>
           </w:drawing>
         </mc:Choice>
-        <mc:Fallback xmlns:mv="urn:schemas-microsoft-com:mac:vml" xmlns:mo="http://schemas.microsoft.com/office/mac/office/2008/main">
+        <mc:Fallback xmlns:mo="http://schemas.microsoft.com/office/mac/office/2008/main" xmlns:mv="urn:schemas-microsoft-com:mac:vml">
           <w:pict>
             <v:group w14:anchorId="669A0E4C" id="Group 2430" o:spid="_x0000_s1026" style="position:absolute;margin-left:79.7pt;margin-top:741pt;width:432.2pt;height:.5pt;z-index:251665408;mso-position-horizontal-relative:page;mso-position-vertical-relative:page" coordsize="54889,63" o:gfxdata="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">
               <v:shape id="Shape 2573" o:spid="_x0000_s1027" style="position:absolute;width:54889;height:91;visibility:visible;mso-wrap-style:square;v-text-anchor:top" coordsize="5488940,9144" o:gfxdata="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" path="m,l5488940,r,9144l,9144,,e" fillcolor="black" strokeweight=".1pt">
@@ -1889,7 +2172,7 @@
         <w:noProof/>
         <w:sz w:val="20"/>
       </w:rPr>
-      <w:t>10</w:t>
+      <w:t>12</w:t>
     </w:r>
     <w:r>
       <w:rPr>
@@ -2050,7 +2333,7 @@
             </wp:anchor>
           </w:drawing>
         </mc:Choice>
-        <mc:Fallback xmlns:mv="urn:schemas-microsoft-com:mac:vml" xmlns:mo="http://schemas.microsoft.com/office/mac/office/2008/main">
+        <mc:Fallback xmlns:mo="http://schemas.microsoft.com/office/mac/office/2008/main" xmlns:mv="urn:schemas-microsoft-com:mac:vml">
           <w:pict>
             <v:group w14:anchorId="3FA5ADDB" id="Group 2398" o:spid="_x0000_s1026" style="position:absolute;margin-left:79.7pt;margin-top:741pt;width:432.2pt;height:.5pt;z-index:251666432;mso-position-horizontal-relative:page;mso-position-vertical-relative:page" coordsize="54889,63" o:gfxdata="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">
               <v:shape id="Shape 2572" o:spid="_x0000_s1027" style="position:absolute;width:54889;height:91;visibility:visible;mso-wrap-style:square;v-text-anchor:top" coordsize="5488940,9144" o:gfxdata="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" path="m,l5488940,r,9144l,9144,,e" fillcolor="black" strokeweight=".1pt">
@@ -2298,7 +2581,7 @@
             </wp:anchor>
           </w:drawing>
         </mc:Choice>
-        <mc:Fallback xmlns:mv="urn:schemas-microsoft-com:mac:vml" xmlns:mo="http://schemas.microsoft.com/office/mac/office/2008/main">
+        <mc:Fallback xmlns:mo="http://schemas.microsoft.com/office/mac/office/2008/main" xmlns:mv="urn:schemas-microsoft-com:mac:vml">
           <w:pict>
             <v:group w14:anchorId="1692E84D" id="Group 2454" o:spid="_x0000_s1026" style="position:absolute;margin-left:132.6pt;margin-top:255.6pt;width:330pt;height:330.6pt;z-index:-251657216;mso-position-horizontal-relative:page;mso-position-vertical-relative:page" coordsize="41910,41986" o:gfxdata="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">
               <v:shapetype id="_x0000_t75" coordsize="21600,21600" o:spt="75" o:preferrelative="t" path="m@4@5l@4@11@9@11@9@5xe" filled="f" stroked="f">
@@ -2494,7 +2777,7 @@
             </wp:anchor>
           </w:drawing>
         </mc:Choice>
-        <mc:Fallback xmlns:mv="urn:schemas-microsoft-com:mac:vml" xmlns:mo="http://schemas.microsoft.com/office/mac/office/2008/main">
+        <mc:Fallback xmlns:mo="http://schemas.microsoft.com/office/mac/office/2008/main" xmlns:mv="urn:schemas-microsoft-com:mac:vml">
           <w:pict>
             <v:group w14:anchorId="2A3B631E" id="Group 2422" o:spid="_x0000_s1026" style="position:absolute;margin-left:132.6pt;margin-top:255.6pt;width:330pt;height:330.6pt;z-index:-251655168;mso-position-horizontal-relative:page;mso-position-vertical-relative:page" coordsize="41910,41986" o:gfxdata="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">
               <v:shapetype id="_x0000_t75" coordsize="21600,21600" o:spt="75" o:preferrelative="t" path="m@4@5l@4@11@9@11@9@5xe" filled="f" stroked="f">
@@ -2692,7 +2975,7 @@
             </wp:anchor>
           </w:drawing>
         </mc:Choice>
-        <mc:Fallback xmlns:mv="urn:schemas-microsoft-com:mac:vml" xmlns:mo="http://schemas.microsoft.com/office/mac/office/2008/main">
+        <mc:Fallback xmlns:mo="http://schemas.microsoft.com/office/mac/office/2008/main" xmlns:mv="urn:schemas-microsoft-com:mac:vml">
           <w:pict>
             <v:group w14:anchorId="500BE81E" id="Group 2390" o:spid="_x0000_s1026" style="position:absolute;margin-left:132.6pt;margin-top:255.6pt;width:330pt;height:330.6pt;z-index:-251653120;mso-position-horizontal-relative:page;mso-position-vertical-relative:page" coordsize="41910,41986" o:gfxdata="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">
               <v:shapetype id="_x0000_t75" coordsize="21600,21600" o:spt="75" o:preferrelative="t" path="m@4@5l@4@11@9@11@9@5xe" filled="f" stroked="f">
@@ -3364,7 +3647,6 @@
   <w:style w:type="character" w:default="1" w:styleId="Fuentedeprrafopredeter">
     <w:name w:val="Default Paragraph Font"/>
     <w:uiPriority w:val="1"/>
-    <w:semiHidden/>
     <w:unhideWhenUsed/>
   </w:style>
   <w:style w:type="table" w:default="1" w:styleId="Tablanormal">

</xml_diff>

<commit_message>
Cosas que he ido haciendo uwu
</commit_message>
<xml_diff>
--- a/websREA/Contrato & Presupuesto/documentación Webs REA.docx
+++ b/websREA/Contrato & Presupuesto/documentación Webs REA.docx
@@ -207,21 +207,7 @@
         <w:rPr>
           <w:lang w:val="ca-ES"/>
         </w:rPr>
-        <w:t xml:space="preserve">Miguel </w:t>
-      </w:r>
-      <w:proofErr w:type="spellStart"/>
-      <w:r>
-        <w:rPr>
-          <w:lang w:val="ca-ES"/>
-        </w:rPr>
-        <w:t>Tello</w:t>
-      </w:r>
-      <w:proofErr w:type="spellEnd"/>
-      <w:r>
-        <w:rPr>
-          <w:lang w:val="ca-ES"/>
-        </w:rPr>
-        <w:t xml:space="preserve"> Sanz</w:t>
+        <w:t>Miguel Tello Sanz</w:t>
       </w:r>
     </w:p>
     <w:p>
@@ -500,21 +486,7 @@
         <w:rPr>
           <w:lang w:val="ca-ES"/>
         </w:rPr>
-        <w:t xml:space="preserve">La nostra empresa ha de disposar d’un </w:t>
-      </w:r>
-      <w:proofErr w:type="spellStart"/>
-      <w:r>
-        <w:rPr>
-          <w:lang w:val="ca-ES"/>
-        </w:rPr>
-        <w:t>blog</w:t>
-      </w:r>
-      <w:proofErr w:type="spellEnd"/>
-      <w:r>
-        <w:rPr>
-          <w:lang w:val="ca-ES"/>
-        </w:rPr>
-        <w:t xml:space="preserve"> per a que els nostres clients puguin seguir el nostre dia a dia de treball.</w:t>
+        <w:t>La nostra empresa ha de disposar d’un blog per a que els nostres clients puguin seguir el nostre dia a dia de treball.</w:t>
       </w:r>
     </w:p>
     <w:p>
@@ -656,21 +628,7 @@
         <w:rPr>
           <w:lang w:val="ca-ES"/>
         </w:rPr>
-        <w:t xml:space="preserve">disposa d’un </w:t>
-      </w:r>
-      <w:proofErr w:type="spellStart"/>
-      <w:r>
-        <w:rPr>
-          <w:lang w:val="ca-ES"/>
-        </w:rPr>
-        <w:t>logo</w:t>
-      </w:r>
-      <w:proofErr w:type="spellEnd"/>
-      <w:r>
-        <w:rPr>
-          <w:lang w:val="ca-ES"/>
-        </w:rPr>
-        <w:t>.</w:t>
+        <w:t>disposa d’un logo.</w:t>
       </w:r>
     </w:p>
     <w:p>
@@ -683,6 +641,9 @@
         </w:rPr>
       </w:pPr>
       <w:r>
+        <w:rPr>
+          <w:noProof/>
+        </w:rPr>
         <w:drawing>
           <wp:inline distT="0" distB="0" distL="0" distR="0" wp14:anchorId="40D7FC2D" wp14:editId="4B6CD607">
             <wp:extent cx="2370667" cy="1580444"/>
@@ -751,41 +712,25 @@
           <w:lang w:val="ca-ES"/>
         </w:rPr>
       </w:pPr>
-      <w:proofErr w:type="spellStart"/>
       <w:r>
         <w:rPr>
           <w:lang w:val="ca-ES"/>
         </w:rPr>
         <w:t>Blog</w:t>
       </w:r>
-      <w:proofErr w:type="spellEnd"/>
-    </w:p>
-    <w:p>
-      <w:pPr>
-        <w:spacing w:line="276" w:lineRule="auto"/>
-        <w:rPr>
-          <w:lang w:val="ca-ES"/>
-        </w:rPr>
-      </w:pPr>
-      <w:r>
-        <w:rPr>
-          <w:lang w:val="ca-ES"/>
-        </w:rPr>
-        <w:t xml:space="preserve">Vam decidir que la nostra empresa havia de disposar d’un </w:t>
-      </w:r>
-      <w:proofErr w:type="spellStart"/>
-      <w:r>
-        <w:rPr>
-          <w:lang w:val="ca-ES"/>
-        </w:rPr>
-        <w:t>blog</w:t>
-      </w:r>
-      <w:proofErr w:type="spellEnd"/>
-      <w:r>
-        <w:rPr>
-          <w:lang w:val="ca-ES"/>
-        </w:rPr>
-        <w:t xml:space="preserve"> que permetés als nostres clients seguir-nos en el dia a dia, projecte a projecte, de tal manera que el vincle client-proveïdor fos més proper. </w:t>
+    </w:p>
+    <w:p>
+      <w:pPr>
+        <w:spacing w:line="276" w:lineRule="auto"/>
+        <w:rPr>
+          <w:lang w:val="ca-ES"/>
+        </w:rPr>
+      </w:pPr>
+      <w:r>
+        <w:rPr>
+          <w:lang w:val="ca-ES"/>
+        </w:rPr>
+        <w:t xml:space="preserve">Vam decidir que la nostra empresa havia de disposar d’un blog que permetés als nostres clients seguir-nos en el dia a dia, projecte a projecte, de tal manera que el vincle client-proveïdor fos més proper. </w:t>
       </w:r>
     </w:p>
     <w:p>
@@ -802,7 +747,6 @@
         <w:t xml:space="preserve">De tal manera que vam posar en marxar el nostre </w:t>
       </w:r>
       <w:hyperlink r:id="rId9" w:history="1">
-        <w:proofErr w:type="spellStart"/>
         <w:r>
           <w:rPr>
             <w:rStyle w:val="Hipervnculo"/>
@@ -810,7 +754,6 @@
           </w:rPr>
           <w:t>blog</w:t>
         </w:r>
-        <w:proofErr w:type="spellEnd"/>
       </w:hyperlink>
       <w:r>
         <w:rPr>
@@ -930,7 +873,6 @@
         <w:t xml:space="preserve">Per a començar, vam decidir que per donar-nos a conèixer, la millor xarxa social seria </w:t>
       </w:r>
       <w:hyperlink r:id="rId11" w:history="1">
-        <w:proofErr w:type="spellStart"/>
         <w:r>
           <w:rPr>
             <w:rStyle w:val="Hipervnculo"/>
@@ -938,27 +880,12 @@
           </w:rPr>
           <w:t>Facebook</w:t>
         </w:r>
-        <w:proofErr w:type="spellEnd"/>
       </w:hyperlink>
       <w:r>
         <w:rPr>
           <w:lang w:val="ca-ES"/>
         </w:rPr>
-        <w:t xml:space="preserve">, y així doncs, vam decidir crear el nostre propi perfil com a empresa del sector de desenvolupament web y vam mostrar-nos actius oferint-ne la possibilitat  la gent que ens seguia de veure el dia a dia dels nostres projectes al nostre </w:t>
-      </w:r>
-      <w:proofErr w:type="spellStart"/>
-      <w:r>
-        <w:rPr>
-          <w:lang w:val="ca-ES"/>
-        </w:rPr>
-        <w:t>blog</w:t>
-      </w:r>
-      <w:proofErr w:type="spellEnd"/>
-      <w:r>
-        <w:rPr>
-          <w:lang w:val="ca-ES"/>
-        </w:rPr>
-        <w:t>, y així poguessin veure com treballem.</w:t>
+        <w:t>, y així doncs, vam decidir crear el nostre propi perfil com a empresa del sector de desenvolupament web y vam mostrar-nos actius oferint-ne la possibilitat  la gent que ens seguia de veure el dia a dia dels nostres projectes al nostre blog, y així poguessin veure com treballem.</w:t>
       </w:r>
     </w:p>
     <w:p>
@@ -1193,35 +1120,7 @@
           <w:lang w:val="ca-ES"/>
         </w:rPr>
         <w:lastRenderedPageBreak/>
-        <w:t xml:space="preserve">La nostre pàgina web havia de constar d’un apartat on poder mostrar els nostres treballs anteriors, un altre on poguéssim donar-nos a conèixer y convèncer als nostres visitants de convertir-se en clients nostres, y un formulari de contacte per a possibles clients. També havia de oferir la possibilitat de visitar al nostre </w:t>
-      </w:r>
-      <w:proofErr w:type="spellStart"/>
-      <w:r>
-        <w:rPr>
-          <w:lang w:val="ca-ES"/>
-        </w:rPr>
-        <w:t>blog</w:t>
-      </w:r>
-      <w:proofErr w:type="spellEnd"/>
-      <w:r>
-        <w:rPr>
-          <w:lang w:val="ca-ES"/>
-        </w:rPr>
-        <w:t xml:space="preserve"> per a que poguessin veure com treballem en el nostre dia a dia alhora que havia de estar enllaçada al nostre perfil de </w:t>
-      </w:r>
-      <w:proofErr w:type="spellStart"/>
-      <w:r>
-        <w:rPr>
-          <w:lang w:val="ca-ES"/>
-        </w:rPr>
-        <w:t>Facebook</w:t>
-      </w:r>
-      <w:proofErr w:type="spellEnd"/>
-      <w:r>
-        <w:rPr>
-          <w:lang w:val="ca-ES"/>
-        </w:rPr>
-        <w:t>.</w:t>
+        <w:t>La nostre pàgina web havia de constar d’un apartat on poder mostrar els nostres treballs anteriors, un altre on poguéssim donar-nos a conèixer y convèncer als nostres visitants de convertir-se en clients nostres, y un formulari de contacte per a possibles clients. També havia de oferir la possibilitat de visitar al nostre blog per a que poguessin veure com treballem en el nostre dia a dia alhora que havia de estar enllaçada al nostre perfil de Facebook.</w:t>
       </w:r>
     </w:p>
     <w:p>
@@ -1441,21 +1340,7 @@
         <w:rPr>
           <w:lang w:val="ca-ES"/>
         </w:rPr>
-        <w:t xml:space="preserve">Miguel </w:t>
-      </w:r>
-      <w:proofErr w:type="spellStart"/>
-      <w:r>
-        <w:rPr>
-          <w:lang w:val="ca-ES"/>
-        </w:rPr>
-        <w:t>Tello</w:t>
-      </w:r>
-      <w:proofErr w:type="spellEnd"/>
-      <w:r>
-        <w:rPr>
-          <w:lang w:val="ca-ES"/>
-        </w:rPr>
-        <w:t xml:space="preserve"> Sanz: Encarregat d’ajudar al sector on hi hagi més feina en cada moment.</w:t>
+        <w:t>Miguel Tello Sanz: Encarregat d’ajudar al sector on hi hagi més feina en cada moment.</w:t>
       </w:r>
     </w:p>
     <w:p>
@@ -1471,25 +1356,7 @@
         <w:rPr>
           <w:lang w:val="ca-ES"/>
         </w:rPr>
-        <w:t xml:space="preserve">Esther Rovira Sancho: </w:t>
-      </w:r>
-      <w:r>
-        <w:rPr>
-          <w:lang w:val="ca-ES"/>
-        </w:rPr>
-        <w:t>Encarrega</w:t>
-      </w:r>
-      <w:r>
-        <w:rPr>
-          <w:lang w:val="ca-ES"/>
-        </w:rPr>
-        <w:t>da de la part del Front-End dels projectes</w:t>
-      </w:r>
-      <w:r>
-        <w:rPr>
-          <w:lang w:val="ca-ES"/>
-        </w:rPr>
-        <w:t>.</w:t>
+        <w:t>Esther Rovira Sancho: Encarregada de la part del Front-End dels projectes.</w:t>
       </w:r>
     </w:p>
     <w:p>
@@ -1505,33 +1372,7 @@
         <w:rPr>
           <w:lang w:val="ca-ES"/>
         </w:rPr>
-        <w:t xml:space="preserve">Roger Fusté Arroyo: </w:t>
-      </w:r>
-      <w:r>
-        <w:rPr>
-          <w:lang w:val="ca-ES"/>
-        </w:rPr>
-        <w:t>Encarregat d</w:t>
-      </w:r>
-      <w:r>
-        <w:rPr>
-          <w:lang w:val="ca-ES"/>
-        </w:rPr>
-        <w:t xml:space="preserve">e la part del </w:t>
-      </w:r>
-      <w:proofErr w:type="spellStart"/>
-      <w:r>
-        <w:rPr>
-          <w:lang w:val="ca-ES"/>
-        </w:rPr>
-        <w:t>Back</w:t>
-      </w:r>
-      <w:proofErr w:type="spellEnd"/>
-      <w:r>
-        <w:rPr>
-          <w:lang w:val="ca-ES"/>
-        </w:rPr>
-        <w:t>-End dels projectes.</w:t>
+        <w:t>Roger Fusté Arroyo: Encarregat de la part del Back-End dels projectes.</w:t>
       </w:r>
     </w:p>
     <w:p>
@@ -1574,7 +1415,6 @@
           <w:lang w:val="ca-ES"/>
         </w:rPr>
       </w:pPr>
-      <w:proofErr w:type="spellStart"/>
       <w:r>
         <w:rPr>
           <w:lang w:val="ca-ES"/>
@@ -1582,7 +1422,6 @@
         <w:lastRenderedPageBreak/>
         <w:t>Logo</w:t>
       </w:r>
-      <w:proofErr w:type="spellEnd"/>
     </w:p>
     <w:p>
       <w:pPr>
@@ -1615,21 +1454,7 @@
         <w:rPr>
           <w:lang w:val="ca-ES"/>
         </w:rPr>
-        <w:t xml:space="preserve">que el </w:t>
-      </w:r>
-      <w:proofErr w:type="spellStart"/>
-      <w:r>
-        <w:rPr>
-          <w:lang w:val="ca-ES"/>
-        </w:rPr>
-        <w:t>logo</w:t>
-      </w:r>
-      <w:proofErr w:type="spellEnd"/>
-      <w:r>
-        <w:rPr>
-          <w:lang w:val="ca-ES"/>
-        </w:rPr>
-        <w:t xml:space="preserve"> seria la nostre im</w:t>
+        <w:t>que el logo seria la nostre im</w:t>
       </w:r>
       <w:r>
         <w:rPr>
@@ -1750,27 +1575,50 @@
           <w:lang w:val="ca-ES"/>
         </w:rPr>
         <w:lastRenderedPageBreak/>
-        <w:t xml:space="preserve">Tots els elements del </w:t>
-      </w:r>
-      <w:proofErr w:type="spellStart"/>
-      <w:r>
-        <w:rPr>
-          <w:lang w:val="ca-ES"/>
-        </w:rPr>
-        <w:t>logo</w:t>
-      </w:r>
-      <w:proofErr w:type="spellEnd"/>
-      <w:r>
-        <w:rPr>
-          <w:lang w:val="ca-ES"/>
-        </w:rPr>
-        <w:t xml:space="preserve"> representen a la perfecció </w:t>
+        <w:t xml:space="preserve">Tots els elements del logo representen a la perfecció </w:t>
       </w:r>
       <w:r>
         <w:rPr>
           <w:lang w:val="ca-ES"/>
         </w:rPr>
         <w:t>la imatge</w:t>
+      </w:r>
+      <w:r>
+        <w:rPr>
+          <w:lang w:val="ca-ES"/>
+        </w:rPr>
+        <w:t xml:space="preserve"> que la nostra empresa, Webs REA, vol transmetre al públic. Tan el llapis com la llibreta representen com la nostra empresa esta relacionada amb l’educació, mentre que alhora la </w:t>
+      </w:r>
+      <w:r>
+        <w:rPr>
+          <w:lang w:val="ca-ES"/>
+        </w:rPr>
+        <w:t>tauleta tàctil</w:t>
+      </w:r>
+      <w:r>
+        <w:rPr>
+          <w:lang w:val="ca-ES"/>
+        </w:rPr>
+        <w:t xml:space="preserve"> representa el desenvolupament del software que realitzem. </w:t>
+      </w:r>
+    </w:p>
+    <w:p>
+      <w:pPr>
+        <w:rPr>
+          <w:lang w:val="ca-ES"/>
+        </w:rPr>
+      </w:pPr>
+      <w:r>
+        <w:rPr>
+          <w:lang w:val="ca-ES"/>
+        </w:rPr>
+        <w:t>Com a últim detall, la pinça representa la unió dels dos elements, que s’ajunten y cohesionen a la perfecció</w:t>
+      </w:r>
+      <w:r>
+        <w:rPr>
+          <w:lang w:val="ca-ES"/>
+        </w:rPr>
+        <w:t xml:space="preserve"> per a definir així la nostre empresa</w:t>
       </w:r>
       <w:bookmarkStart w:id="0" w:name="_GoBack"/>
       <w:bookmarkEnd w:id="0"/>
@@ -1778,32 +1626,7 @@
         <w:rPr>
           <w:lang w:val="ca-ES"/>
         </w:rPr>
-        <w:t xml:space="preserve"> que la nostra empresa, Webs REA, vol transmetre al públic. Tan el llapis com la llibreta representen com la nostra empresa esta relacionada amb l’educació, mentre que alhora la </w:t>
-      </w:r>
-      <w:r>
-        <w:rPr>
-          <w:lang w:val="ca-ES"/>
-        </w:rPr>
-        <w:t>tauleta tàctil</w:t>
-      </w:r>
-      <w:r>
-        <w:rPr>
-          <w:lang w:val="ca-ES"/>
-        </w:rPr>
-        <w:t xml:space="preserve"> representa el desenvolupament del software que realitzem. </w:t>
-      </w:r>
-    </w:p>
-    <w:p>
-      <w:pPr>
-        <w:rPr>
-          <w:lang w:val="ca-ES"/>
-        </w:rPr>
-      </w:pPr>
-      <w:r>
-        <w:rPr>
-          <w:lang w:val="ca-ES"/>
-        </w:rPr>
-        <w:t xml:space="preserve">Com a últim detall, la pinça representa la unió dels dos elements, que s’ajunten y cohesionen a la perfecció. </w:t>
+        <w:t xml:space="preserve">. </w:t>
       </w:r>
     </w:p>
     <w:p>
@@ -1963,7 +1786,7 @@
             </wp:anchor>
           </w:drawing>
         </mc:Choice>
-        <mc:Fallback xmlns:mo="http://schemas.microsoft.com/office/mac/office/2008/main" xmlns:mv="urn:schemas-microsoft-com:mac:vml">
+        <mc:Fallback xmlns:mv="urn:schemas-microsoft-com:mac:vml" xmlns:mo="http://schemas.microsoft.com/office/mac/office/2008/main">
           <w:pict>
             <v:group w14:anchorId="1BEA49B0" id="Group 2462" o:spid="_x0000_s1026" style="position:absolute;margin-left:79.7pt;margin-top:741pt;width:432.2pt;height:.5pt;z-index:251664384;mso-position-horizontal-relative:page;mso-position-vertical-relative:page" coordsize="54889,63" o:gfxdata="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">
               <v:shape id="Shape 2574" o:spid="_x0000_s1027" style="position:absolute;width:54889;height:91;visibility:visible;mso-wrap-style:square;v-text-anchor:top" coordsize="5488940,9144" o:gfxdata="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" path="m,l5488940,r,9144l,9144,,e" fillcolor="black" strokeweight=".1pt">
@@ -2011,27 +1834,7 @@
         <w:color w:val="808080"/>
         <w:sz w:val="16"/>
       </w:rPr>
-      <w:t xml:space="preserve">Digital </w:t>
-    </w:r>
-    <w:proofErr w:type="spellStart"/>
-    <w:r>
-      <w:rPr>
-        <w:rFonts w:ascii="Arial" w:eastAsia="Arial" w:hAnsi="Arial" w:cs="Arial"/>
-        <w:b/>
-        <w:color w:val="808080"/>
-        <w:sz w:val="16"/>
-      </w:rPr>
-      <w:t>Icon</w:t>
-    </w:r>
-    <w:proofErr w:type="spellEnd"/>
-    <w:r>
-      <w:rPr>
-        <w:rFonts w:ascii="Arial" w:eastAsia="Arial" w:hAnsi="Arial" w:cs="Arial"/>
-        <w:b/>
-        <w:color w:val="808080"/>
-        <w:sz w:val="16"/>
-      </w:rPr>
-      <w:t>, S.L.</w:t>
+      <w:t>Digital Icon, S.L.</w:t>
     </w:r>
     <w:r>
       <w:rPr>
@@ -2145,7 +1948,7 @@
             </wp:anchor>
           </w:drawing>
         </mc:Choice>
-        <mc:Fallback xmlns:mo="http://schemas.microsoft.com/office/mac/office/2008/main" xmlns:mv="urn:schemas-microsoft-com:mac:vml">
+        <mc:Fallback xmlns:mv="urn:schemas-microsoft-com:mac:vml" xmlns:mo="http://schemas.microsoft.com/office/mac/office/2008/main">
           <w:pict>
             <v:group w14:anchorId="669A0E4C" id="Group 2430" o:spid="_x0000_s1026" style="position:absolute;margin-left:79.7pt;margin-top:741pt;width:432.2pt;height:.5pt;z-index:251665408;mso-position-horizontal-relative:page;mso-position-vertical-relative:page" coordsize="54889,63" o:gfxdata="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">
               <v:shape id="Shape 2573" o:spid="_x0000_s1027" style="position:absolute;width:54889;height:91;visibility:visible;mso-wrap-style:square;v-text-anchor:top" coordsize="5488940,9144" o:gfxdata="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" path="m,l5488940,r,9144l,9144,,e" fillcolor="black" strokeweight=".1pt">
@@ -2333,7 +2136,7 @@
             </wp:anchor>
           </w:drawing>
         </mc:Choice>
-        <mc:Fallback xmlns:mo="http://schemas.microsoft.com/office/mac/office/2008/main" xmlns:mv="urn:schemas-microsoft-com:mac:vml">
+        <mc:Fallback xmlns:mv="urn:schemas-microsoft-com:mac:vml" xmlns:mo="http://schemas.microsoft.com/office/mac/office/2008/main">
           <w:pict>
             <v:group w14:anchorId="3FA5ADDB" id="Group 2398" o:spid="_x0000_s1026" style="position:absolute;margin-left:79.7pt;margin-top:741pt;width:432.2pt;height:.5pt;z-index:251666432;mso-position-horizontal-relative:page;mso-position-vertical-relative:page" coordsize="54889,63" o:gfxdata="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">
               <v:shape id="Shape 2572" o:spid="_x0000_s1027" style="position:absolute;width:54889;height:91;visibility:visible;mso-wrap-style:square;v-text-anchor:top" coordsize="5488940,9144" o:gfxdata="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" path="m,l5488940,r,9144l,9144,,e" fillcolor="black" strokeweight=".1pt">
@@ -2581,7 +2384,7 @@
             </wp:anchor>
           </w:drawing>
         </mc:Choice>
-        <mc:Fallback xmlns:mo="http://schemas.microsoft.com/office/mac/office/2008/main" xmlns:mv="urn:schemas-microsoft-com:mac:vml">
+        <mc:Fallback xmlns:mv="urn:schemas-microsoft-com:mac:vml" xmlns:mo="http://schemas.microsoft.com/office/mac/office/2008/main">
           <w:pict>
             <v:group w14:anchorId="1692E84D" id="Group 2454" o:spid="_x0000_s1026" style="position:absolute;margin-left:132.6pt;margin-top:255.6pt;width:330pt;height:330.6pt;z-index:-251657216;mso-position-horizontal-relative:page;mso-position-vertical-relative:page" coordsize="41910,41986" o:gfxdata="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">
               <v:shapetype id="_x0000_t75" coordsize="21600,21600" o:spt="75" o:preferrelative="t" path="m@4@5l@4@11@9@11@9@5xe" filled="f" stroked="f">
@@ -2777,7 +2580,7 @@
             </wp:anchor>
           </w:drawing>
         </mc:Choice>
-        <mc:Fallback xmlns:mo="http://schemas.microsoft.com/office/mac/office/2008/main" xmlns:mv="urn:schemas-microsoft-com:mac:vml">
+        <mc:Fallback xmlns:mv="urn:schemas-microsoft-com:mac:vml" xmlns:mo="http://schemas.microsoft.com/office/mac/office/2008/main">
           <w:pict>
             <v:group w14:anchorId="2A3B631E" id="Group 2422" o:spid="_x0000_s1026" style="position:absolute;margin-left:132.6pt;margin-top:255.6pt;width:330pt;height:330.6pt;z-index:-251655168;mso-position-horizontal-relative:page;mso-position-vertical-relative:page" coordsize="41910,41986" o:gfxdata="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">
               <v:shapetype id="_x0000_t75" coordsize="21600,21600" o:spt="75" o:preferrelative="t" path="m@4@5l@4@11@9@11@9@5xe" filled="f" stroked="f">
@@ -2975,7 +2778,7 @@
             </wp:anchor>
           </w:drawing>
         </mc:Choice>
-        <mc:Fallback xmlns:mo="http://schemas.microsoft.com/office/mac/office/2008/main" xmlns:mv="urn:schemas-microsoft-com:mac:vml">
+        <mc:Fallback xmlns:mv="urn:schemas-microsoft-com:mac:vml" xmlns:mo="http://schemas.microsoft.com/office/mac/office/2008/main">
           <w:pict>
             <v:group w14:anchorId="500BE81E" id="Group 2390" o:spid="_x0000_s1026" style="position:absolute;margin-left:132.6pt;margin-top:255.6pt;width:330pt;height:330.6pt;z-index:-251653120;mso-position-horizontal-relative:page;mso-position-vertical-relative:page" coordsize="41910,41986" o:gfxdata="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">
               <v:shapetype id="_x0000_t75" coordsize="21600,21600" o:spt="75" o:preferrelative="t" path="m@4@5l@4@11@9@11@9@5xe" filled="f" stroked="f">
@@ -3647,6 +3450,7 @@
   <w:style w:type="character" w:default="1" w:styleId="Fuentedeprrafopredeter">
     <w:name w:val="Default Paragraph Font"/>
     <w:uiPriority w:val="1"/>
+    <w:semiHidden/>
     <w:unhideWhenUsed/>
   </w:style>
   <w:style w:type="table" w:default="1" w:styleId="Tablanormal">

</xml_diff>